<commit_message>
Diagrama de arquiteture corrigido e flowcharts do feature 1 e 3
</commit_message>
<xml_diff>
--- a/docs/design.docx
+++ b/docs/design.docx
@@ -54,8 +54,8 @@
           <w:rFonts w:hint="default" w:asciiTheme="majorAscii" w:hAnsiTheme="majorAscii"/>
           <w:b/>
           <w:bCs/>
-          <w:sz w:val="72"/>
-          <w:szCs w:val="72"/>
+          <w:sz w:val="40"/>
+          <w:szCs w:val="40"/>
           <w:lang w:val="en-US"/>
         </w:rPr>
       </w:pPr>
@@ -64,8 +64,45 @@
           <w:rFonts w:hint="default" w:asciiTheme="majorAscii" w:hAnsiTheme="majorAscii"/>
           <w:b/>
           <w:bCs/>
-          <w:sz w:val="72"/>
-          <w:szCs w:val="72"/>
+          <w:sz w:val="40"/>
+          <w:szCs w:val="40"/>
+          <w:lang w:val="en-US"/>
+        </w:rPr>
+        <w:t>Multi-Threaded Web Server with IPC and Semaphores</w:t>
+      </w:r>
+    </w:p>
+    <w:p>
+      <w:pPr>
+        <w:jc w:val="center"/>
+        <w:rPr>
+          <w:rFonts w:hint="default" w:asciiTheme="majorAscii" w:hAnsiTheme="majorAscii"/>
+          <w:b/>
+          <w:bCs/>
+          <w:sz w:val="40"/>
+          <w:szCs w:val="40"/>
+          <w:lang w:val="en-US"/>
+        </w:rPr>
+      </w:pPr>
+    </w:p>
+    <w:p>
+      <w:pPr>
+        <w:jc w:val="center"/>
+        <w:rPr>
+          <w:rFonts w:hint="default" w:asciiTheme="majorAscii" w:hAnsiTheme="majorAscii"/>
+          <w:b/>
+          <w:bCs/>
+          <w:sz w:val="40"/>
+          <w:szCs w:val="40"/>
+          <w:lang w:val="en-US"/>
+        </w:rPr>
+      </w:pPr>
+      <w:r>
+        <w:rPr>
+          <w:rFonts w:hint="default" w:asciiTheme="majorAscii" w:hAnsiTheme="majorAscii"/>
+          <w:b/>
+          <w:bCs/>
+          <w:sz w:val="40"/>
+          <w:szCs w:val="40"/>
           <w:lang w:val="en-US"/>
         </w:rPr>
         <w:t>Design</w:t>
@@ -78,6 +115,116 @@
           <w:rFonts w:hint="default" w:asciiTheme="majorAscii" w:hAnsiTheme="majorAscii"/>
           <w:b/>
           <w:bCs/>
+          <w:sz w:val="40"/>
+          <w:szCs w:val="40"/>
+          <w:lang w:val="en-US"/>
+        </w:rPr>
+      </w:pPr>
+    </w:p>
+    <w:p>
+      <w:pPr>
+        <w:jc w:val="center"/>
+        <w:rPr>
+          <w:rFonts w:hint="default" w:asciiTheme="minorAscii" w:hAnsiTheme="minorAscii"/>
+          <w:sz w:val="32"/>
+          <w:szCs w:val="32"/>
+          <w:lang w:val="en-US"/>
+        </w:rPr>
+      </w:pPr>
+      <w:r>
+        <w:rPr>
+          <w:rFonts w:hint="default" w:asciiTheme="minorAscii" w:hAnsiTheme="minorAscii"/>
+          <w:sz w:val="32"/>
+          <w:szCs w:val="32"/>
+          <w:lang w:val="en-US"/>
+        </w:rPr>
+        <w:t>Authors:</w:t>
+      </w:r>
+    </w:p>
+    <w:p>
+      <w:pPr>
+        <w:jc w:val="center"/>
+        <w:rPr>
+          <w:rFonts w:hint="default" w:asciiTheme="minorAscii" w:hAnsiTheme="minorAscii"/>
+          <w:sz w:val="32"/>
+          <w:szCs w:val="32"/>
+          <w:lang w:val="en-US"/>
+        </w:rPr>
+      </w:pPr>
+      <w:r>
+        <w:rPr>
+          <w:rFonts w:hint="default" w:asciiTheme="minorAscii" w:hAnsiTheme="minorAscii"/>
+          <w:sz w:val="32"/>
+          <w:szCs w:val="32"/>
+          <w:lang w:val="en-US"/>
+        </w:rPr>
+        <w:t>Alan Marques (125046)</w:t>
+      </w:r>
+    </w:p>
+    <w:p>
+      <w:pPr>
+        <w:jc w:val="center"/>
+        <w:rPr>
+          <w:rFonts w:hint="default" w:asciiTheme="minorAscii" w:hAnsiTheme="minorAscii"/>
+          <w:sz w:val="32"/>
+          <w:szCs w:val="32"/>
+          <w:lang w:val="en-US"/>
+        </w:rPr>
+      </w:pPr>
+      <w:r>
+        <w:rPr>
+          <w:rFonts w:hint="default" w:asciiTheme="minorAscii" w:hAnsiTheme="minorAscii"/>
+          <w:sz w:val="32"/>
+          <w:szCs w:val="32"/>
+          <w:lang w:val="en-US"/>
+        </w:rPr>
+        <w:t>Miguel Sousa (125624)</w:t>
+      </w:r>
+    </w:p>
+    <w:p>
+      <w:pPr>
+        <w:jc w:val="center"/>
+        <w:rPr>
+          <w:rFonts w:hint="default" w:asciiTheme="majorAscii" w:hAnsiTheme="majorAscii"/>
+          <w:b/>
+          <w:bCs/>
+          <w:sz w:val="32"/>
+          <w:szCs w:val="32"/>
+          <w:lang w:val="en-US"/>
+        </w:rPr>
+      </w:pPr>
+    </w:p>
+    <w:p>
+      <w:pPr>
+        <w:jc w:val="center"/>
+        <w:rPr>
+          <w:rFonts w:hint="default" w:asciiTheme="majorAscii" w:hAnsiTheme="majorAscii"/>
+          <w:b w:val="0"/>
+          <w:bCs w:val="0"/>
+          <w:sz w:val="32"/>
+          <w:szCs w:val="32"/>
+          <w:lang w:val="en-US"/>
+        </w:rPr>
+      </w:pPr>
+      <w:r>
+        <w:rPr>
+          <w:rFonts w:hint="default" w:asciiTheme="majorAscii" w:hAnsiTheme="majorAscii"/>
+          <w:b w:val="0"/>
+          <w:bCs w:val="0"/>
+          <w:sz w:val="32"/>
+          <w:szCs w:val="32"/>
+          <w:lang w:val="en-US"/>
+        </w:rPr>
+        <w:t>Sistemas Operativos</w:t>
+      </w:r>
+    </w:p>
+    <w:p>
+      <w:pPr>
+        <w:jc w:val="center"/>
+        <w:rPr>
+          <w:rFonts w:hint="default" w:asciiTheme="majorAscii" w:hAnsiTheme="majorAscii"/>
+          <w:b/>
+          <w:bCs/>
           <w:sz w:val="50"/>
           <w:szCs w:val="50"/>
           <w:lang w:val="en-US"/>
@@ -114,307 +261,201 @@
       <w:pPr>
         <w:jc w:val="center"/>
         <w:rPr>
-          <w:rFonts w:hint="default" w:asciiTheme="majorAscii" w:hAnsiTheme="majorAscii"/>
-          <w:b/>
-          <w:bCs/>
-          <w:sz w:val="50"/>
-          <w:szCs w:val="50"/>
-          <w:lang w:val="en-US"/>
-        </w:rPr>
-      </w:pPr>
-    </w:p>
-    <w:p>
-      <w:pPr>
-        <w:jc w:val="center"/>
-        <w:rPr>
-          <w:rFonts w:hint="default" w:asciiTheme="majorAscii" w:hAnsiTheme="majorAscii"/>
-          <w:b/>
-          <w:bCs/>
-          <w:sz w:val="50"/>
-          <w:szCs w:val="50"/>
-          <w:lang w:val="en-US"/>
-        </w:rPr>
-      </w:pPr>
-    </w:p>
-    <w:p>
-      <w:pPr>
-        <w:jc w:val="center"/>
-        <w:rPr>
-          <w:rFonts w:hint="default" w:asciiTheme="minorAscii" w:hAnsiTheme="minorAscii"/>
-          <w:sz w:val="32"/>
-          <w:szCs w:val="32"/>
-          <w:lang w:val="en-US"/>
-        </w:rPr>
-      </w:pPr>
-      <w:r>
-        <w:rPr>
-          <w:rFonts w:hint="default" w:asciiTheme="minorAscii" w:hAnsiTheme="minorAscii"/>
-          <w:sz w:val="32"/>
-          <w:szCs w:val="32"/>
-          <w:lang w:val="en-US"/>
-        </w:rPr>
-        <w:t>Authors:</w:t>
-      </w:r>
-    </w:p>
-    <w:p>
-      <w:pPr>
-        <w:jc w:val="center"/>
-        <w:rPr>
-          <w:rFonts w:hint="default" w:asciiTheme="minorAscii" w:hAnsiTheme="minorAscii"/>
-          <w:sz w:val="32"/>
-          <w:szCs w:val="32"/>
-          <w:lang w:val="en-US"/>
-        </w:rPr>
-      </w:pPr>
-      <w:r>
-        <w:rPr>
-          <w:rFonts w:hint="default" w:asciiTheme="minorAscii" w:hAnsiTheme="minorAscii"/>
-          <w:sz w:val="32"/>
-          <w:szCs w:val="32"/>
-          <w:lang w:val="en-US"/>
-        </w:rPr>
-        <w:t>Alan Marques (125046)</w:t>
-      </w:r>
-    </w:p>
-    <w:p>
-      <w:pPr>
-        <w:jc w:val="center"/>
-        <w:rPr>
-          <w:rFonts w:hint="default" w:asciiTheme="minorAscii" w:hAnsiTheme="minorAscii"/>
-          <w:sz w:val="32"/>
-          <w:szCs w:val="32"/>
-          <w:lang w:val="en-US"/>
-        </w:rPr>
-      </w:pPr>
-      <w:r>
-        <w:rPr>
-          <w:rFonts w:hint="default" w:asciiTheme="minorAscii" w:hAnsiTheme="minorAscii"/>
-          <w:sz w:val="32"/>
-          <w:szCs w:val="32"/>
-          <w:lang w:val="en-US"/>
-        </w:rPr>
-        <w:t>Miguel Sousa (125624)</w:t>
-      </w:r>
-    </w:p>
-    <w:p>
-      <w:pPr>
-        <w:jc w:val="center"/>
-        <w:rPr>
-          <w:rFonts w:hint="default" w:asciiTheme="minorAscii" w:hAnsiTheme="minorAscii"/>
-          <w:sz w:val="32"/>
-          <w:szCs w:val="32"/>
-          <w:lang w:val="en-US"/>
-        </w:rPr>
-      </w:pPr>
-    </w:p>
-    <w:p>
-      <w:pPr>
-        <w:jc w:val="center"/>
-        <w:rPr>
-          <w:rFonts w:hint="default" w:asciiTheme="minorAscii" w:hAnsiTheme="minorAscii"/>
-          <w:sz w:val="32"/>
-          <w:szCs w:val="32"/>
-          <w:lang w:val="en-US"/>
-        </w:rPr>
-      </w:pPr>
-    </w:p>
-    <w:p>
-      <w:pPr>
-        <w:jc w:val="center"/>
-        <w:rPr>
-          <w:rFonts w:hint="default" w:asciiTheme="minorAscii" w:hAnsiTheme="minorAscii"/>
-          <w:sz w:val="32"/>
-          <w:szCs w:val="32"/>
-          <w:lang w:val="en-US"/>
-        </w:rPr>
-      </w:pPr>
-    </w:p>
-    <w:p>
-      <w:pPr>
-        <w:jc w:val="center"/>
-        <w:rPr>
-          <w:rFonts w:hint="default" w:asciiTheme="minorAscii" w:hAnsiTheme="minorAscii"/>
-          <w:sz w:val="32"/>
-          <w:szCs w:val="32"/>
-          <w:lang w:val="en-US"/>
-        </w:rPr>
-      </w:pPr>
-    </w:p>
-    <w:p>
-      <w:pPr>
-        <w:jc w:val="center"/>
-        <w:rPr>
-          <w:rFonts w:hint="default" w:asciiTheme="minorAscii" w:hAnsiTheme="minorAscii"/>
-          <w:sz w:val="32"/>
-          <w:szCs w:val="32"/>
-          <w:lang w:val="en-US"/>
-        </w:rPr>
-      </w:pPr>
-    </w:p>
-    <w:p>
-      <w:pPr>
-        <w:jc w:val="center"/>
-        <w:rPr>
-          <w:rFonts w:hint="default" w:asciiTheme="minorAscii" w:hAnsiTheme="minorAscii"/>
-          <w:sz w:val="32"/>
-          <w:szCs w:val="32"/>
-          <w:lang w:val="en-US"/>
-        </w:rPr>
-      </w:pPr>
-    </w:p>
-    <w:p>
-      <w:pPr>
-        <w:jc w:val="center"/>
-        <w:rPr>
-          <w:rFonts w:hint="default" w:asciiTheme="minorAscii" w:hAnsiTheme="minorAscii"/>
-          <w:sz w:val="32"/>
-          <w:szCs w:val="32"/>
-          <w:lang w:val="en-US"/>
-        </w:rPr>
-      </w:pPr>
-    </w:p>
-    <w:p>
-      <w:pPr>
-        <w:jc w:val="center"/>
-        <w:rPr>
-          <w:rFonts w:hint="default" w:asciiTheme="minorAscii" w:hAnsiTheme="minorAscii"/>
-          <w:sz w:val="32"/>
-          <w:szCs w:val="32"/>
-          <w:lang w:val="en-US"/>
-        </w:rPr>
-      </w:pPr>
-    </w:p>
-    <w:p>
-      <w:pPr>
-        <w:jc w:val="center"/>
-        <w:rPr>
-          <w:rFonts w:hint="default" w:asciiTheme="minorAscii" w:hAnsiTheme="minorAscii"/>
-          <w:sz w:val="32"/>
-          <w:szCs w:val="32"/>
-          <w:lang w:val="en-US"/>
-        </w:rPr>
-      </w:pPr>
-    </w:p>
-    <w:p>
-      <w:pPr>
-        <w:jc w:val="center"/>
-        <w:rPr>
-          <w:rFonts w:hint="default" w:asciiTheme="minorAscii" w:hAnsiTheme="minorAscii"/>
-          <w:sz w:val="32"/>
-          <w:szCs w:val="32"/>
-          <w:lang w:val="en-US"/>
-        </w:rPr>
-      </w:pPr>
-    </w:p>
-    <w:p>
-      <w:pPr>
-        <w:jc w:val="center"/>
-        <w:rPr>
-          <w:rFonts w:hint="default" w:asciiTheme="minorAscii" w:hAnsiTheme="minorAscii"/>
-          <w:sz w:val="32"/>
-          <w:szCs w:val="32"/>
-          <w:lang w:val="en-US"/>
-        </w:rPr>
-      </w:pPr>
-    </w:p>
-    <w:p>
-      <w:pPr>
-        <w:jc w:val="center"/>
-        <w:rPr>
-          <w:rFonts w:hint="default" w:asciiTheme="minorAscii" w:hAnsiTheme="minorAscii"/>
-          <w:sz w:val="32"/>
-          <w:szCs w:val="32"/>
-          <w:lang w:val="en-US"/>
-        </w:rPr>
-      </w:pPr>
-    </w:p>
-    <w:p>
-      <w:pPr>
-        <w:jc w:val="center"/>
-        <w:rPr>
-          <w:rFonts w:hint="default" w:asciiTheme="minorAscii" w:hAnsiTheme="minorAscii"/>
-          <w:sz w:val="32"/>
-          <w:szCs w:val="32"/>
-          <w:lang w:val="en-US"/>
-        </w:rPr>
-      </w:pPr>
-    </w:p>
-    <w:p>
-      <w:pPr>
-        <w:jc w:val="center"/>
-        <w:rPr>
-          <w:rFonts w:hint="default" w:asciiTheme="minorAscii" w:hAnsiTheme="minorAscii"/>
-          <w:sz w:val="32"/>
-          <w:szCs w:val="32"/>
-          <w:lang w:val="en-US"/>
-        </w:rPr>
-      </w:pPr>
-    </w:p>
-    <w:p>
-      <w:pPr>
-        <w:jc w:val="center"/>
-        <w:rPr>
-          <w:rFonts w:hint="default" w:asciiTheme="minorAscii" w:hAnsiTheme="minorAscii"/>
-          <w:sz w:val="32"/>
-          <w:szCs w:val="32"/>
-          <w:lang w:val="en-US"/>
-        </w:rPr>
-      </w:pPr>
-    </w:p>
-    <w:p>
-      <w:pPr>
-        <w:jc w:val="center"/>
-        <w:rPr>
-          <w:rFonts w:hint="default" w:asciiTheme="minorAscii" w:hAnsiTheme="minorAscii"/>
-          <w:sz w:val="32"/>
-          <w:szCs w:val="32"/>
-          <w:lang w:val="en-US"/>
-        </w:rPr>
-      </w:pPr>
-    </w:p>
-    <w:p>
-      <w:pPr>
-        <w:jc w:val="center"/>
-        <w:rPr>
-          <w:rFonts w:hint="default" w:asciiTheme="minorAscii" w:hAnsiTheme="minorAscii"/>
-          <w:sz w:val="32"/>
-          <w:szCs w:val="32"/>
-          <w:lang w:val="en-US"/>
-        </w:rPr>
-      </w:pPr>
-    </w:p>
-    <w:p>
-      <w:pPr>
-        <w:jc w:val="center"/>
-        <w:rPr>
-          <w:rFonts w:hint="default" w:asciiTheme="minorAscii" w:hAnsiTheme="minorAscii"/>
-          <w:sz w:val="32"/>
-          <w:szCs w:val="32"/>
-          <w:lang w:val="en-US"/>
-        </w:rPr>
-      </w:pPr>
-    </w:p>
-    <w:p>
-      <w:pPr>
-        <w:jc w:val="center"/>
-        <w:rPr>
-          <w:rFonts w:hint="default" w:asciiTheme="minorAscii" w:hAnsiTheme="minorAscii"/>
-          <w:sz w:val="32"/>
-          <w:szCs w:val="32"/>
-          <w:lang w:val="en-US"/>
-        </w:rPr>
-      </w:pPr>
-    </w:p>
-    <w:p>
-      <w:pPr>
-        <w:jc w:val="center"/>
-        <w:rPr>
-          <w:rFonts w:hint="default" w:asciiTheme="minorAscii" w:hAnsiTheme="minorAscii"/>
-          <w:sz w:val="32"/>
-          <w:szCs w:val="32"/>
-          <w:lang w:val="en-US"/>
-        </w:rPr>
-      </w:pPr>
+          <w:rFonts w:hint="default" w:asciiTheme="minorAscii" w:hAnsiTheme="minorAscii"/>
+          <w:sz w:val="32"/>
+          <w:szCs w:val="32"/>
+          <w:lang w:val="en-US"/>
+        </w:rPr>
+      </w:pPr>
+    </w:p>
+    <w:p>
+      <w:pPr>
+        <w:jc w:val="center"/>
+        <w:rPr>
+          <w:rFonts w:hint="default" w:asciiTheme="minorAscii" w:hAnsiTheme="minorAscii"/>
+          <w:sz w:val="32"/>
+          <w:szCs w:val="32"/>
+          <w:lang w:val="en-US"/>
+        </w:rPr>
+      </w:pPr>
+    </w:p>
+    <w:p>
+      <w:pPr>
+        <w:jc w:val="center"/>
+        <w:rPr>
+          <w:rFonts w:hint="default" w:asciiTheme="minorAscii" w:hAnsiTheme="minorAscii"/>
+          <w:sz w:val="32"/>
+          <w:szCs w:val="32"/>
+          <w:lang w:val="en-US"/>
+        </w:rPr>
+      </w:pPr>
+    </w:p>
+    <w:p>
+      <w:pPr>
+        <w:jc w:val="center"/>
+        <w:rPr>
+          <w:rFonts w:hint="default" w:asciiTheme="minorAscii" w:hAnsiTheme="minorAscii"/>
+          <w:sz w:val="32"/>
+          <w:szCs w:val="32"/>
+          <w:lang w:val="en-US"/>
+        </w:rPr>
+      </w:pPr>
+    </w:p>
+    <w:p>
+      <w:pPr>
+        <w:jc w:val="center"/>
+        <w:rPr>
+          <w:rFonts w:hint="default" w:asciiTheme="minorAscii" w:hAnsiTheme="minorAscii"/>
+          <w:sz w:val="32"/>
+          <w:szCs w:val="32"/>
+          <w:lang w:val="en-US"/>
+        </w:rPr>
+      </w:pPr>
+    </w:p>
+    <w:p>
+      <w:pPr>
+        <w:jc w:val="center"/>
+        <w:rPr>
+          <w:rFonts w:hint="default" w:asciiTheme="minorAscii" w:hAnsiTheme="minorAscii"/>
+          <w:sz w:val="32"/>
+          <w:szCs w:val="32"/>
+          <w:lang w:val="en-US"/>
+        </w:rPr>
+      </w:pPr>
+    </w:p>
+    <w:p>
+      <w:pPr>
+        <w:jc w:val="center"/>
+        <w:rPr>
+          <w:rFonts w:hint="default" w:asciiTheme="minorAscii" w:hAnsiTheme="minorAscii"/>
+          <w:sz w:val="32"/>
+          <w:szCs w:val="32"/>
+          <w:lang w:val="en-US"/>
+        </w:rPr>
+      </w:pPr>
+    </w:p>
+    <w:p>
+      <w:pPr>
+        <w:jc w:val="center"/>
+        <w:rPr>
+          <w:rFonts w:hint="default" w:asciiTheme="minorAscii" w:hAnsiTheme="minorAscii"/>
+          <w:sz w:val="32"/>
+          <w:szCs w:val="32"/>
+          <w:lang w:val="en-US"/>
+        </w:rPr>
+      </w:pPr>
+    </w:p>
+    <w:p>
+      <w:pPr>
+        <w:jc w:val="center"/>
+        <w:rPr>
+          <w:rFonts w:hint="default" w:asciiTheme="minorAscii" w:hAnsiTheme="minorAscii"/>
+          <w:sz w:val="32"/>
+          <w:szCs w:val="32"/>
+          <w:lang w:val="en-US"/>
+        </w:rPr>
+      </w:pPr>
+    </w:p>
+    <w:p>
+      <w:pPr>
+        <w:jc w:val="center"/>
+        <w:rPr>
+          <w:rFonts w:hint="default" w:asciiTheme="minorAscii" w:hAnsiTheme="minorAscii"/>
+          <w:sz w:val="32"/>
+          <w:szCs w:val="32"/>
+          <w:lang w:val="en-US"/>
+        </w:rPr>
+      </w:pPr>
+    </w:p>
+    <w:p>
+      <w:pPr>
+        <w:jc w:val="center"/>
+        <w:rPr>
+          <w:rFonts w:hint="default" w:asciiTheme="minorAscii" w:hAnsiTheme="minorAscii"/>
+          <w:sz w:val="32"/>
+          <w:szCs w:val="32"/>
+          <w:lang w:val="en-US"/>
+        </w:rPr>
+      </w:pPr>
+    </w:p>
+    <w:p>
+      <w:pPr>
+        <w:jc w:val="center"/>
+        <w:rPr>
+          <w:rFonts w:hint="default" w:asciiTheme="minorAscii" w:hAnsiTheme="minorAscii"/>
+          <w:sz w:val="32"/>
+          <w:szCs w:val="32"/>
+          <w:lang w:val="en-US"/>
+        </w:rPr>
+      </w:pPr>
+    </w:p>
+    <w:p>
+      <w:pPr>
+        <w:jc w:val="center"/>
+        <w:rPr>
+          <w:rFonts w:hint="default" w:asciiTheme="minorAscii" w:hAnsiTheme="minorAscii"/>
+          <w:sz w:val="32"/>
+          <w:szCs w:val="32"/>
+          <w:lang w:val="en-US"/>
+        </w:rPr>
+      </w:pPr>
+    </w:p>
+    <w:p>
+      <w:pPr>
+        <w:jc w:val="center"/>
+        <w:rPr>
+          <w:rFonts w:hint="default" w:asciiTheme="minorAscii" w:hAnsiTheme="minorAscii"/>
+          <w:sz w:val="32"/>
+          <w:szCs w:val="32"/>
+          <w:lang w:val="en-US"/>
+        </w:rPr>
+      </w:pPr>
+    </w:p>
+    <w:p>
+      <w:pPr>
+        <w:jc w:val="left"/>
+        <w:rPr>
+          <w:rFonts w:hint="default" w:asciiTheme="minorAscii" w:hAnsiTheme="minorAscii"/>
+          <w:sz w:val="32"/>
+          <w:szCs w:val="32"/>
+          <w:lang w:val="en-US"/>
+        </w:rPr>
+      </w:pPr>
+    </w:p>
+    <w:p>
+      <w:pPr>
+        <w:jc w:val="center"/>
+        <w:rPr>
+          <w:rFonts w:hint="default" w:asciiTheme="minorAscii" w:hAnsiTheme="minorAscii"/>
+          <w:sz w:val="32"/>
+          <w:szCs w:val="32"/>
+          <w:lang w:val="en-US"/>
+        </w:rPr>
+      </w:pPr>
+    </w:p>
+    <w:p>
+      <w:pPr>
+        <w:jc w:val="center"/>
+        <w:rPr>
+          <w:rFonts w:hint="default" w:asciiTheme="minorAscii" w:hAnsiTheme="minorAscii"/>
+          <w:sz w:val="32"/>
+          <w:szCs w:val="32"/>
+          <w:lang w:val="en-US"/>
+        </w:rPr>
+      </w:pPr>
+    </w:p>
+    <w:p>
+      <w:pPr>
+        <w:jc w:val="center"/>
+        <w:rPr>
+          <w:rFonts w:hint="default" w:asciiTheme="minorAscii" w:hAnsiTheme="minorAscii"/>
+          <w:sz w:val="32"/>
+          <w:szCs w:val="32"/>
+          <w:lang w:val="en-US"/>
+        </w:rPr>
+      </w:pPr>
+      <w:bookmarkStart w:id="0" w:name="_GoBack"/>
+      <w:bookmarkEnd w:id="0"/>
     </w:p>
     <w:p>
       <w:pPr>
@@ -489,19 +530,6 @@
           <w:lang w:val="en-US"/>
         </w:rPr>
       </w:pPr>
-    </w:p>
-    <w:p>
-      <w:pPr>
-        <w:jc w:val="left"/>
-        <w:rPr>
-          <w:rFonts w:hint="default" w:asciiTheme="minorAscii" w:hAnsiTheme="minorAscii"/>
-          <w:b/>
-          <w:bCs/>
-          <w:sz w:val="32"/>
-          <w:szCs w:val="32"/>
-          <w:lang w:val="en-US"/>
-        </w:rPr>
-      </w:pPr>
       <w:r>
         <w:rPr>
           <w:rFonts w:hint="default" w:asciiTheme="minorAscii" w:hAnsiTheme="minorAscii"/>
@@ -512,10 +540,18 @@
           <w:lang w:val="en-US"/>
         </w:rPr>
         <w:drawing>
-          <wp:inline distT="0" distB="0" distL="114300" distR="114300">
-            <wp:extent cx="5736590" cy="5709920"/>
-            <wp:effectExtent l="0" t="0" r="16510" b="5080"/>
-            <wp:docPr id="8" name="Picture 8" descr="ArchitectureDiagram"/>
+          <wp:anchor distT="0" distB="0" distL="118745" distR="118745" simplePos="0" relativeHeight="251659264" behindDoc="0" locked="0" layoutInCell="1" allowOverlap="1">
+            <wp:simplePos x="0" y="0"/>
+            <wp:positionH relativeFrom="column">
+              <wp:posOffset>-797560</wp:posOffset>
+            </wp:positionH>
+            <wp:positionV relativeFrom="paragraph">
+              <wp:posOffset>181610</wp:posOffset>
+            </wp:positionV>
+            <wp:extent cx="6685915" cy="5786755"/>
+            <wp:effectExtent l="0" t="0" r="635" b="4445"/>
+            <wp:wrapSquare wrapText="bothSides"/>
+            <wp:docPr id="2" name="Picture 2" descr="ArchitectureDiagram(1)"/>
             <wp:cNvGraphicFramePr>
               <a:graphicFrameLocks xmlns:a="http://schemas.openxmlformats.org/drawingml/2006/main" noChangeAspect="1"/>
             </wp:cNvGraphicFramePr>
@@ -523,7 +559,7 @@
               <a:graphicData uri="http://schemas.openxmlformats.org/drawingml/2006/picture">
                 <pic:pic xmlns:pic="http://schemas.openxmlformats.org/drawingml/2006/picture">
                   <pic:nvPicPr>
-                    <pic:cNvPr id="8" name="Picture 8" descr="ArchitectureDiagram"/>
+                    <pic:cNvPr id="2" name="Picture 2" descr="ArchitectureDiagram(1)"/>
                     <pic:cNvPicPr>
                       <a:picLocks noChangeAspect="1"/>
                     </pic:cNvPicPr>
@@ -537,7 +573,7 @@
                   <pic:spPr>
                     <a:xfrm>
                       <a:off x="0" y="0"/>
-                      <a:ext cx="5736590" cy="5709920"/>
+                      <a:ext cx="6685915" cy="5786755"/>
                     </a:xfrm>
                     <a:prstGeom prst="rect">
                       <a:avLst/>
@@ -546,11 +582,235 @@
                 </pic:pic>
               </a:graphicData>
             </a:graphic>
-          </wp:inline>
+          </wp:anchor>
         </w:drawing>
       </w:r>
-      <w:bookmarkStart w:id="0" w:name="_GoBack"/>
-      <w:bookmarkEnd w:id="0"/>
+    </w:p>
+    <w:p>
+      <w:pPr>
+        <w:jc w:val="left"/>
+        <w:rPr>
+          <w:rFonts w:hint="default" w:asciiTheme="minorAscii" w:hAnsiTheme="minorAscii"/>
+          <w:b/>
+          <w:bCs/>
+          <w:sz w:val="32"/>
+          <w:szCs w:val="32"/>
+          <w:lang w:val="en-US"/>
+        </w:rPr>
+        <w:sectPr>
+          <w:pgSz w:w="11906" w:h="16838"/>
+          <w:pgMar w:top="1440" w:right="1800" w:bottom="1440" w:left="1800" w:header="720" w:footer="720" w:gutter="0"/>
+          <w:cols w:space="720" w:num="1"/>
+          <w:docGrid w:linePitch="360" w:charSpace="0"/>
+        </w:sectPr>
+      </w:pPr>
+    </w:p>
+    <w:p>
+      <w:pPr>
+        <w:jc w:val="left"/>
+        <w:rPr>
+          <w:rFonts w:hint="default" w:asciiTheme="minorAscii" w:hAnsiTheme="minorAscii"/>
+          <w:b/>
+          <w:bCs/>
+          <w:sz w:val="32"/>
+          <w:szCs w:val="32"/>
+          <w:lang w:val="en-US"/>
+        </w:rPr>
+      </w:pPr>
+      <w:r>
+        <w:rPr>
+          <w:rFonts w:hint="default" w:asciiTheme="minorAscii" w:hAnsiTheme="minorAscii"/>
+          <w:b/>
+          <w:bCs/>
+          <w:sz w:val="32"/>
+          <w:szCs w:val="32"/>
+          <w:lang w:val="en-US"/>
+        </w:rPr>
+        <w:drawing>
+          <wp:anchor distT="0" distB="0" distL="118745" distR="118745" simplePos="0" relativeHeight="251660288" behindDoc="0" locked="0" layoutInCell="1" allowOverlap="1">
+            <wp:simplePos x="0" y="0"/>
+            <wp:positionH relativeFrom="column">
+              <wp:posOffset>467995</wp:posOffset>
+            </wp:positionH>
+            <wp:positionV relativeFrom="paragraph">
+              <wp:posOffset>346075</wp:posOffset>
+            </wp:positionV>
+            <wp:extent cx="3827780" cy="8852535"/>
+            <wp:effectExtent l="0" t="0" r="1270" b="5715"/>
+            <wp:wrapSquare wrapText="bothSides"/>
+            <wp:docPr id="3" name="Picture 3" descr="Feature1FC.drawio"/>
+            <wp:cNvGraphicFramePr>
+              <a:graphicFrameLocks xmlns:a="http://schemas.openxmlformats.org/drawingml/2006/main" noChangeAspect="1"/>
+            </wp:cNvGraphicFramePr>
+            <a:graphic xmlns:a="http://schemas.openxmlformats.org/drawingml/2006/main">
+              <a:graphicData uri="http://schemas.openxmlformats.org/drawingml/2006/picture">
+                <pic:pic xmlns:pic="http://schemas.openxmlformats.org/drawingml/2006/picture">
+                  <pic:nvPicPr>
+                    <pic:cNvPr id="3" name="Picture 3" descr="Feature1FC.drawio"/>
+                    <pic:cNvPicPr>
+                      <a:picLocks noChangeAspect="1"/>
+                    </pic:cNvPicPr>
+                  </pic:nvPicPr>
+                  <pic:blipFill>
+                    <a:blip r:embed="rId6"/>
+                    <a:stretch>
+                      <a:fillRect/>
+                    </a:stretch>
+                  </pic:blipFill>
+                  <pic:spPr>
+                    <a:xfrm>
+                      <a:off x="0" y="0"/>
+                      <a:ext cx="3827780" cy="8852535"/>
+                    </a:xfrm>
+                    <a:prstGeom prst="rect">
+                      <a:avLst/>
+                    </a:prstGeom>
+                  </pic:spPr>
+                </pic:pic>
+              </a:graphicData>
+            </a:graphic>
+          </wp:anchor>
+        </w:drawing>
+      </w:r>
+      <w:r>
+        <w:rPr>
+          <w:rFonts w:hint="default" w:asciiTheme="minorAscii" w:hAnsiTheme="minorAscii"/>
+          <w:b/>
+          <w:bCs/>
+          <w:sz w:val="32"/>
+          <w:szCs w:val="32"/>
+          <w:lang w:val="en-US"/>
+        </w:rPr>
+        <w:t>Feature 1 (Master Process) Flowchart</w:t>
+      </w:r>
+    </w:p>
+    <w:p>
+      <w:pPr>
+        <w:jc w:val="left"/>
+        <w:rPr>
+          <w:rFonts w:hint="default" w:asciiTheme="minorAscii" w:hAnsiTheme="minorAscii"/>
+          <w:b/>
+          <w:bCs/>
+          <w:sz w:val="32"/>
+          <w:szCs w:val="32"/>
+          <w:lang w:val="en-US"/>
+        </w:rPr>
+        <w:sectPr>
+          <w:pgSz w:w="11906" w:h="16838"/>
+          <w:pgMar w:top="1440" w:right="1800" w:bottom="1440" w:left="1800" w:header="720" w:footer="720" w:gutter="0"/>
+          <w:cols w:space="720" w:num="1"/>
+          <w:docGrid w:linePitch="360" w:charSpace="0"/>
+        </w:sectPr>
+      </w:pPr>
+    </w:p>
+    <w:p>
+      <w:pPr>
+        <w:jc w:val="left"/>
+        <w:rPr>
+          <w:rFonts w:hint="default" w:asciiTheme="minorAscii" w:hAnsiTheme="minorAscii"/>
+          <w:b/>
+          <w:bCs/>
+          <w:sz w:val="32"/>
+          <w:szCs w:val="32"/>
+          <w:lang w:val="en-US"/>
+        </w:rPr>
+        <w:sectPr>
+          <w:pgSz w:w="11906" w:h="16838"/>
+          <w:pgMar w:top="1440" w:right="1800" w:bottom="1440" w:left="1800" w:header="720" w:footer="720" w:gutter="0"/>
+          <w:cols w:space="720" w:num="1"/>
+          <w:docGrid w:linePitch="360" w:charSpace="0"/>
+        </w:sectPr>
+      </w:pPr>
+      <w:r>
+        <w:rPr>
+          <w:rFonts w:hint="default" w:asciiTheme="minorAscii" w:hAnsiTheme="minorAscii"/>
+          <w:b/>
+          <w:bCs/>
+          <w:sz w:val="32"/>
+          <w:szCs w:val="32"/>
+          <w:lang w:val="en-US"/>
+        </w:rPr>
+        <w:t>Feature 2 (Thread Pool Management) Flochart</w:t>
+      </w:r>
+    </w:p>
+    <w:p>
+      <w:pPr>
+        <w:jc w:val="left"/>
+        <w:rPr>
+          <w:rFonts w:hint="default" w:asciiTheme="minorAscii" w:hAnsiTheme="minorAscii"/>
+          <w:b/>
+          <w:bCs/>
+          <w:sz w:val="32"/>
+          <w:szCs w:val="32"/>
+          <w:lang w:val="en-US"/>
+        </w:rPr>
+      </w:pPr>
+      <w:r>
+        <w:rPr>
+          <w:rFonts w:hint="default" w:asciiTheme="minorAscii" w:hAnsiTheme="minorAscii"/>
+          <w:b/>
+          <w:bCs/>
+          <w:sz w:val="32"/>
+          <w:szCs w:val="32"/>
+          <w:lang w:val="en-US"/>
+        </w:rPr>
+        <w:drawing>
+          <wp:anchor distT="0" distB="0" distL="118745" distR="118745" simplePos="0" relativeHeight="251661312" behindDoc="0" locked="0" layoutInCell="1" allowOverlap="1">
+            <wp:simplePos x="0" y="0"/>
+            <wp:positionH relativeFrom="column">
+              <wp:posOffset>623570</wp:posOffset>
+            </wp:positionH>
+            <wp:positionV relativeFrom="paragraph">
+              <wp:posOffset>609600</wp:posOffset>
+            </wp:positionV>
+            <wp:extent cx="3553460" cy="8853170"/>
+            <wp:effectExtent l="0" t="0" r="0" b="5080"/>
+            <wp:wrapSquare wrapText="bothSides"/>
+            <wp:docPr id="4" name="Picture 4" descr="Feature3FC"/>
+            <wp:cNvGraphicFramePr>
+              <a:graphicFrameLocks xmlns:a="http://schemas.openxmlformats.org/drawingml/2006/main" noChangeAspect="1"/>
+            </wp:cNvGraphicFramePr>
+            <a:graphic xmlns:a="http://schemas.openxmlformats.org/drawingml/2006/main">
+              <a:graphicData uri="http://schemas.openxmlformats.org/drawingml/2006/picture">
+                <pic:pic xmlns:pic="http://schemas.openxmlformats.org/drawingml/2006/picture">
+                  <pic:nvPicPr>
+                    <pic:cNvPr id="4" name="Picture 4" descr="Feature3FC"/>
+                    <pic:cNvPicPr>
+                      <a:picLocks noChangeAspect="1"/>
+                    </pic:cNvPicPr>
+                  </pic:nvPicPr>
+                  <pic:blipFill>
+                    <a:blip r:embed="rId7"/>
+                    <a:stretch>
+                      <a:fillRect/>
+                    </a:stretch>
+                  </pic:blipFill>
+                  <pic:spPr>
+                    <a:xfrm>
+                      <a:off x="0" y="0"/>
+                      <a:ext cx="3553460" cy="8853170"/>
+                    </a:xfrm>
+                    <a:prstGeom prst="rect">
+                      <a:avLst/>
+                    </a:prstGeom>
+                  </pic:spPr>
+                </pic:pic>
+              </a:graphicData>
+            </a:graphic>
+          </wp:anchor>
+        </w:drawing>
+      </w:r>
+      <w:r>
+        <w:rPr>
+          <w:rFonts w:hint="default" w:asciiTheme="minorAscii" w:hAnsiTheme="minorAscii"/>
+          <w:b/>
+          <w:bCs/>
+          <w:sz w:val="32"/>
+          <w:szCs w:val="32"/>
+          <w:lang w:val="en-US"/>
+        </w:rPr>
+        <w:t>Feature 3 (Shared Statistics) Flowchart</w:t>
+      </w:r>
     </w:p>
     <w:sectPr>
       <w:pgSz w:w="11906" w:h="16838"/>

</xml_diff>